<commit_message>
añado la kk estaç
</commit_message>
<xml_diff>
--- a/Nuevo Documento de Microsoft Word.docx
+++ b/Nuevo Documento de Microsoft Word.docx
@@ -56,23 +56,7 @@
                                 <w:sz w:val="18"/>
                                 <w:szCs w:val="18"/>
                               </w:rPr>
-                              <w:t>(</w:t>
-                            </w:r>
-                            <w:r>
-                              <w:rPr>
-                                <w:rFonts w:ascii="ITC Avant Garde Std Bk" w:hAnsi="ITC Avant Garde Std Bk"/>
-                                <w:sz w:val="18"/>
-                                <w:szCs w:val="18"/>
-                              </w:rPr>
-                              <w:t>1</w:t>
-                            </w:r>
-                            <w:r>
-                              <w:rPr>
-                                <w:rFonts w:ascii="ITC Avant Garde Std Bk" w:hAnsi="ITC Avant Garde Std Bk"/>
-                                <w:sz w:val="18"/>
-                                <w:szCs w:val="18"/>
-                              </w:rPr>
-                              <w:t>:N)</w:t>
+                              <w:t>(1:N)</w:t>
                             </w:r>
                           </w:p>
                         </w:txbxContent>
@@ -118,23 +102,7 @@
                           <w:sz w:val="18"/>
                           <w:szCs w:val="18"/>
                         </w:rPr>
-                        <w:t>(</w:t>
-                      </w:r>
-                      <w:r>
-                        <w:rPr>
-                          <w:rFonts w:ascii="ITC Avant Garde Std Bk" w:hAnsi="ITC Avant Garde Std Bk"/>
-                          <w:sz w:val="18"/>
-                          <w:szCs w:val="18"/>
-                        </w:rPr>
-                        <w:t>1</w:t>
-                      </w:r>
-                      <w:r>
-                        <w:rPr>
-                          <w:rFonts w:ascii="ITC Avant Garde Std Bk" w:hAnsi="ITC Avant Garde Std Bk"/>
-                          <w:sz w:val="18"/>
-                          <w:szCs w:val="18"/>
-                        </w:rPr>
-                        <w:t>:N)</w:t>
+                        <w:t>(1:N)</w:t>
                       </w:r>
                     </w:p>
                   </w:txbxContent>
@@ -198,23 +166,7 @@
                                 <w:sz w:val="18"/>
                                 <w:szCs w:val="18"/>
                               </w:rPr>
-                              <w:t>(1:</w:t>
-                            </w:r>
-                            <w:r>
-                              <w:rPr>
-                                <w:rFonts w:ascii="ITC Avant Garde Std Bk" w:hAnsi="ITC Avant Garde Std Bk"/>
-                                <w:sz w:val="18"/>
-                                <w:szCs w:val="18"/>
-                              </w:rPr>
-                              <w:t>1</w:t>
-                            </w:r>
-                            <w:r>
-                              <w:rPr>
-                                <w:rFonts w:ascii="ITC Avant Garde Std Bk" w:hAnsi="ITC Avant Garde Std Bk"/>
-                                <w:sz w:val="18"/>
-                                <w:szCs w:val="18"/>
-                              </w:rPr>
-                              <w:t>)</w:t>
+                              <w:t>(1:1)</w:t>
                             </w:r>
                           </w:p>
                         </w:txbxContent>
@@ -256,23 +208,7 @@
                           <w:sz w:val="18"/>
                           <w:szCs w:val="18"/>
                         </w:rPr>
-                        <w:t>(1:</w:t>
-                      </w:r>
-                      <w:r>
-                        <w:rPr>
-                          <w:rFonts w:ascii="ITC Avant Garde Std Bk" w:hAnsi="ITC Avant Garde Std Bk"/>
-                          <w:sz w:val="18"/>
-                          <w:szCs w:val="18"/>
-                        </w:rPr>
-                        <w:t>1</w:t>
-                      </w:r>
-                      <w:r>
-                        <w:rPr>
-                          <w:rFonts w:ascii="ITC Avant Garde Std Bk" w:hAnsi="ITC Avant Garde Std Bk"/>
-                          <w:sz w:val="18"/>
-                          <w:szCs w:val="18"/>
-                        </w:rPr>
-                        <w:t>)</w:t>
+                        <w:t>(1:1)</w:t>
                       </w:r>
                     </w:p>
                   </w:txbxContent>
@@ -336,23 +272,7 @@
                                 <w:sz w:val="18"/>
                                 <w:szCs w:val="18"/>
                               </w:rPr>
-                              <w:t>(</w:t>
-                            </w:r>
-                            <w:r>
-                              <w:rPr>
-                                <w:rFonts w:ascii="ITC Avant Garde Std Bk" w:hAnsi="ITC Avant Garde Std Bk"/>
-                                <w:sz w:val="18"/>
-                                <w:szCs w:val="18"/>
-                              </w:rPr>
-                              <w:t>N</w:t>
-                            </w:r>
-                            <w:r>
-                              <w:rPr>
-                                <w:rFonts w:ascii="ITC Avant Garde Std Bk" w:hAnsi="ITC Avant Garde Std Bk"/>
-                                <w:sz w:val="18"/>
-                                <w:szCs w:val="18"/>
-                              </w:rPr>
-                              <w:t>:N)</w:t>
+                              <w:t>(N:N)</w:t>
                             </w:r>
                           </w:p>
                         </w:txbxContent>
@@ -394,23 +314,7 @@
                           <w:sz w:val="18"/>
                           <w:szCs w:val="18"/>
                         </w:rPr>
-                        <w:t>(</w:t>
-                      </w:r>
-                      <w:r>
-                        <w:rPr>
-                          <w:rFonts w:ascii="ITC Avant Garde Std Bk" w:hAnsi="ITC Avant Garde Std Bk"/>
-                          <w:sz w:val="18"/>
-                          <w:szCs w:val="18"/>
-                        </w:rPr>
-                        <w:t>N</w:t>
-                      </w:r>
-                      <w:r>
-                        <w:rPr>
-                          <w:rFonts w:ascii="ITC Avant Garde Std Bk" w:hAnsi="ITC Avant Garde Std Bk"/>
-                          <w:sz w:val="18"/>
-                          <w:szCs w:val="18"/>
-                        </w:rPr>
-                        <w:t>:N)</w:t>
+                        <w:t>(N:N)</w:t>
                       </w:r>
                     </w:p>
                   </w:txbxContent>
@@ -2664,6 +2568,12 @@
           <w:rFonts w:ascii="ITC Avant Garde Std Bk" w:hAnsi="ITC Avant Garde Std Bk"/>
         </w:rPr>
       </w:pPr>
+      <w:r>
+        <w:rPr>
+          <w:rFonts w:ascii="ITC Avant Garde Std Bk" w:hAnsi="ITC Avant Garde Std Bk"/>
+        </w:rPr>
+        <w:t>df</w:t>
+      </w:r>
     </w:p>
     <w:p>
       <w:pPr>

</xml_diff>